<commit_message>
Our first Python Lexic
</commit_message>
<xml_diff>
--- a/Documentation/CDC.docx
+++ b/Documentation/CDC.docx
@@ -1341,8 +1341,13 @@
       </w:pPr>
     </w:p>
     <w:p>
-      <w:r>
-        <w:t>Var a =</w:t>
+      <w:proofErr w:type="gramStart"/>
+      <w:r>
+        <w:t>a</w:t>
+      </w:r>
+      <w:proofErr w:type="gramEnd"/>
+      <w:r>
+        <w:t xml:space="preserve"> =</w:t>
       </w:r>
       <w:r>
         <w:t>‘</w:t>
@@ -1365,8 +1370,13 @@
       </w:r>
     </w:p>
     <w:p>
-      <w:r>
-        <w:t>Var b =’b</w:t>
+      <w:proofErr w:type="gramStart"/>
+      <w:r>
+        <w:t>b</w:t>
+      </w:r>
+      <w:proofErr w:type="gramEnd"/>
+      <w:r>
+        <w:t xml:space="preserve"> =’b</w:t>
       </w:r>
       <w:r>
         <w:t>’ ;</w:t>
@@ -1380,8 +1390,13 @@
       </w:r>
     </w:p>
     <w:p>
-      <w:r>
-        <w:t xml:space="preserve">Var c </w:t>
+      <w:proofErr w:type="gramStart"/>
+      <w:r>
+        <w:t>c</w:t>
+      </w:r>
+      <w:proofErr w:type="gramEnd"/>
+      <w:r>
+        <w:t xml:space="preserve"> </w:t>
       </w:r>
       <w:r>
         <w:t>=</w:t>
@@ -1481,15 +1496,18 @@
       </w:r>
       <w:r>
         <w:tab/>
-        <w:t>// Remplir la variable a avec le caractère ‘a’ tant que la variable a est plus petite que la taille (dimension de celle de c)</w:t>
-      </w:r>
-    </w:p>
-    <w:p>
-      <w:pPr>
-        <w:ind w:left="2130" w:hanging="2130"/>
-      </w:pPr>
+        <w:t xml:space="preserve">// Remplir la variable a avec le caractère ‘a’ tant que la variable a est plus </w:t>
+      </w:r>
       <w:bookmarkStart w:id="0" w:name="_GoBack"/>
       <w:bookmarkEnd w:id="0"/>
+      <w:r>
+        <w:t>petite que la taille (dimension de celle de c)</w:t>
+      </w:r>
+    </w:p>
+    <w:p>
+      <w:pPr>
+        <w:ind w:left="2130" w:hanging="2130"/>
+      </w:pPr>
     </w:p>
     <w:sectPr>
       <w:headerReference w:type="default" r:id="rId7"/>

</xml_diff>

<commit_message>
Rapport + clean code + commentar
</commit_message>
<xml_diff>
--- a/Documentation/CDC.docx
+++ b/Documentation/CDC.docx
@@ -1,6 +1,6 @@
 
 <file path=word/document.xml><?xml version="1.0" encoding="utf-8"?>
-<w:document xmlns:wpc="http://schemas.microsoft.com/office/word/2010/wordprocessingCanvas" xmlns:mc="http://schemas.openxmlformats.org/markup-compatibility/2006" xmlns:o="urn:schemas-microsoft-com:office:office" xmlns:r="http://schemas.openxmlformats.org/officeDocument/2006/relationships" xmlns:m="http://schemas.openxmlformats.org/officeDocument/2006/math" xmlns:v="urn:schemas-microsoft-com:vml" xmlns:wp14="http://schemas.microsoft.com/office/word/2010/wordprocessingDrawing" xmlns:wp="http://schemas.openxmlformats.org/drawingml/2006/wordprocessingDrawing" xmlns:w10="urn:schemas-microsoft-com:office:word" xmlns:w="http://schemas.openxmlformats.org/wordprocessingml/2006/main" xmlns:w14="http://schemas.microsoft.com/office/word/2010/wordml" xmlns:w15="http://schemas.microsoft.com/office/word/2012/wordml" xmlns:wpg="http://schemas.microsoft.com/office/word/2010/wordprocessingGroup" xmlns:wpi="http://schemas.microsoft.com/office/word/2010/wordprocessingInk" xmlns:wne="http://schemas.microsoft.com/office/word/2006/wordml" xmlns:wps="http://schemas.microsoft.com/office/word/2010/wordprocessingShape" mc:Ignorable="w14 w15 wp14">
+<w:document xmlns:wpc="http://schemas.microsoft.com/office/word/2010/wordprocessingCanvas" xmlns:cx="http://schemas.microsoft.com/office/drawing/2014/chartex" xmlns:cx1="http://schemas.microsoft.com/office/drawing/2015/9/8/chartex" xmlns:cx2="http://schemas.microsoft.com/office/drawing/2015/10/21/chartex" xmlns:mc="http://schemas.openxmlformats.org/markup-compatibility/2006" xmlns:o="urn:schemas-microsoft-com:office:office" xmlns:r="http://schemas.openxmlformats.org/officeDocument/2006/relationships" xmlns:m="http://schemas.openxmlformats.org/officeDocument/2006/math" xmlns:v="urn:schemas-microsoft-com:vml" xmlns:wp14="http://schemas.microsoft.com/office/word/2010/wordprocessingDrawing" xmlns:wp="http://schemas.openxmlformats.org/drawingml/2006/wordprocessingDrawing" xmlns:w10="urn:schemas-microsoft-com:office:word" xmlns:w="http://schemas.openxmlformats.org/wordprocessingml/2006/main" xmlns:w14="http://schemas.microsoft.com/office/word/2010/wordml" xmlns:w15="http://schemas.microsoft.com/office/word/2012/wordml" xmlns:w16se="http://schemas.microsoft.com/office/word/2015/wordml/symex" xmlns:wpg="http://schemas.microsoft.com/office/word/2010/wordprocessingGroup" xmlns:wpi="http://schemas.microsoft.com/office/word/2010/wordprocessingInk" xmlns:wne="http://schemas.microsoft.com/office/word/2006/wordml" xmlns:wps="http://schemas.microsoft.com/office/word/2010/wordprocessingShape" mc:Ignorable="w14 w15 w16se wp14">
   <w:body>
     <w:p>
       <w:pPr>
@@ -129,7 +129,7 @@
               </wp:anchor>
             </w:drawing>
           </mc:Choice>
-          <mc:Fallback xmlns:w16se="http://schemas.microsoft.com/office/word/2015/wordml/symex" xmlns:cx2="http://schemas.microsoft.com/office/drawing/2015/10/21/chartex" xmlns:cx1="http://schemas.microsoft.com/office/drawing/2015/9/8/chartex" xmlns:cx="http://schemas.microsoft.com/office/drawing/2014/chartex">
+          <mc:Fallback>
             <w:pict>
               <v:line w14:anchorId="361C7FDD" id="Connecteur droit 2" o:spid="_x0000_s1026" style="position:absolute;z-index:251659264;visibility:visible;mso-wrap-style:square;mso-width-percent:0;mso-height-percent:0;mso-wrap-distance-left:9pt;mso-wrap-distance-top:0;mso-wrap-distance-right:9pt;mso-wrap-distance-bottom:0;mso-position-horizontal:right;mso-position-horizontal-relative:margin;mso-position-vertical:absolute;mso-position-vertical-relative:text;mso-width-percent:0;mso-height-percent:0;mso-width-relative:margin;mso-height-relative:margin" from="400.3pt,4.6pt" to="851.8pt,4.6pt" o:gfxdata="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" strokecolor="black [3213]" strokeweight=".5pt">
                 <v:stroke joinstyle="miter"/>
@@ -362,7 +362,7 @@
               </wp:anchor>
             </w:drawing>
           </mc:Choice>
-          <mc:Fallback xmlns:w16se="http://schemas.microsoft.com/office/word/2015/wordml/symex" xmlns:cx2="http://schemas.microsoft.com/office/drawing/2015/10/21/chartex" xmlns:cx1="http://schemas.microsoft.com/office/drawing/2015/9/8/chartex" xmlns:cx="http://schemas.microsoft.com/office/drawing/2014/chartex">
+          <mc:Fallback>
             <w:pict>
               <v:line w14:anchorId="479F1EED" id="Connecteur droit 3" o:spid="_x0000_s1026" style="position:absolute;z-index:251661312;visibility:visible;mso-wrap-style:square;mso-width-percent:0;mso-height-percent:0;mso-wrap-distance-left:9pt;mso-wrap-distance-top:0;mso-wrap-distance-right:9pt;mso-wrap-distance-bottom:0;mso-position-horizontal:right;mso-position-horizontal-relative:margin;mso-position-vertical:absolute;mso-position-vertical-relative:text;mso-width-percent:0;mso-height-percent:0;mso-width-relative:margin;mso-height-relative:margin" from="400.3pt,6.4pt" to="851.8pt,6.4pt" o:gfxdata="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" strokecolor="black [3213]" strokeweight=".5pt">
                 <v:stroke joinstyle="miter"/>
@@ -740,25 +740,72 @@
           <w:sz w:val="24"/>
           <w:szCs w:val="24"/>
         </w:rPr>
-        <w:t xml:space="preserve">Exporter </w:t>
-      </w:r>
-      <w:r>
-        <w:rPr>
-          <w:rFonts w:ascii="ArialMT" w:hAnsi="ArialMT" w:cs="ArialMT"/>
-          <w:color w:val="000000"/>
-          <w:sz w:val="24"/>
-          <w:szCs w:val="24"/>
-        </w:rPr>
-        <w:t>ces matrices en</w:t>
-      </w:r>
-      <w:r>
-        <w:rPr>
-          <w:rFonts w:ascii="ArialMT" w:hAnsi="ArialMT" w:cs="ArialMT"/>
-          <w:color w:val="000000"/>
-          <w:sz w:val="24"/>
-          <w:szCs w:val="24"/>
-        </w:rPr>
-        <w:t xml:space="preserve"> une image</w:t>
+        <w:t xml:space="preserve">Utiliser </w:t>
+      </w:r>
+      <w:r>
+        <w:rPr>
+          <w:rFonts w:ascii="ArialMT" w:hAnsi="ArialMT" w:cs="ArialMT"/>
+          <w:color w:val="000000"/>
+          <w:sz w:val="24"/>
+          <w:szCs w:val="24"/>
+        </w:rPr>
+        <w:t xml:space="preserve">ces matrices </w:t>
+      </w:r>
+      <w:r>
+        <w:rPr>
+          <w:rFonts w:ascii="ArialMT" w:hAnsi="ArialMT" w:cs="ArialMT"/>
+          <w:color w:val="000000"/>
+          <w:sz w:val="24"/>
+          <w:szCs w:val="24"/>
+        </w:rPr>
+        <w:t xml:space="preserve">pour </w:t>
+      </w:r>
+      <w:r>
+        <w:rPr>
+          <w:rFonts w:ascii="ArialMT" w:hAnsi="ArialMT" w:cs="ArialMT"/>
+          <w:color w:val="000000"/>
+          <w:sz w:val="24"/>
+          <w:szCs w:val="24"/>
+        </w:rPr>
+        <w:t>« </w:t>
+      </w:r>
+      <w:r>
+        <w:rPr>
+          <w:rFonts w:ascii="ArialMT" w:hAnsi="ArialMT" w:cs="ArialMT"/>
+          <w:color w:val="000000"/>
+          <w:sz w:val="24"/>
+          <w:szCs w:val="24"/>
+        </w:rPr>
+        <w:t>générer</w:t>
+      </w:r>
+      <w:r>
+        <w:rPr>
+          <w:rFonts w:ascii="ArialMT" w:hAnsi="ArialMT" w:cs="ArialMT"/>
+          <w:color w:val="000000"/>
+          <w:sz w:val="24"/>
+          <w:szCs w:val="24"/>
+        </w:rPr>
+        <w:t> », afficher</w:t>
+      </w:r>
+      <w:bookmarkStart w:id="0" w:name="_GoBack"/>
+      <w:bookmarkEnd w:id="0"/>
+      <w:r>
+        <w:rPr>
+          <w:rFonts w:ascii="ArialMT" w:hAnsi="ArialMT" w:cs="ArialMT"/>
+          <w:color w:val="000000"/>
+          <w:sz w:val="24"/>
+          <w:szCs w:val="24"/>
+        </w:rPr>
+        <w:t xml:space="preserve"> </w:t>
+      </w:r>
+      <w:r>
+        <w:rPr>
+          <w:rFonts w:ascii="ArialMT" w:hAnsi="ArialMT" w:cs="ArialMT"/>
+          <w:color w:val="000000"/>
+          <w:sz w:val="24"/>
+          <w:szCs w:val="24"/>
+        </w:rPr>
+        <w:t>une image</w:t>
       </w:r>
       <w:r>
         <w:rPr>
@@ -1265,6 +1312,14 @@
       </w:r>
       <w:r>
         <w:tab/>
+      </w:r>
+      <w:r>
+        <w:tab/>
+      </w:r>
+      <w:r>
+        <w:tab/>
+      </w:r>
+      <w:r>
         <w:t>// Assigne la matrice correspondant à b dans le dictionnaire à Var1</w:t>
       </w:r>
     </w:p>
@@ -1280,6 +1335,14 @@
       </w:r>
       <w:r>
         <w:tab/>
+      </w:r>
+      <w:r>
+        <w:tab/>
+      </w:r>
+      <w:r>
+        <w:tab/>
+      </w:r>
+      <w:r>
         <w:t>// Assigne la matrice correspondant à a dans le dictionnaire à Var2</w:t>
       </w:r>
     </w:p>
@@ -1303,6 +1366,12 @@
         <w:tab/>
       </w:r>
       <w:r>
+        <w:tab/>
+      </w:r>
+      <w:r>
+        <w:tab/>
+      </w:r>
+      <w:r>
         <w:t>// Assignation de 10x la matrice Var1 à Var3</w:t>
       </w:r>
     </w:p>
@@ -1332,6 +1401,9 @@
         <w:tab/>
       </w:r>
       <w:r>
+        <w:tab/>
+      </w:r>
+      <w:r>
         <w:t xml:space="preserve">// </w:t>
       </w:r>
       <w:r>
@@ -1342,8 +1414,6 @@
       <w:r>
         <w:t xml:space="preserve">Line </w:t>
       </w:r>
-      <w:bookmarkStart w:id="0" w:name="_GoBack"/>
-      <w:bookmarkEnd w:id="0"/>
       <w:r>
         <w:t>c</w:t>
       </w:r>
@@ -1360,6 +1430,9 @@
         <w:tab/>
       </w:r>
       <w:r>
+        <w:tab/>
+      </w:r>
+      <w:r>
         <w:t xml:space="preserve">// </w:t>
       </w:r>
       <w:r>
@@ -1368,14 +1441,230 @@
     </w:p>
     <w:p>
       <w:pPr>
-        <w:ind w:left="2130" w:hanging="2130"/>
-      </w:pPr>
-      <w:r>
-        <w:t xml:space="preserve">a-&gt;’a’-&gt;c </w:t>
-      </w:r>
-      <w:r>
-        <w:tab/>
-        <w:t>// Remplir la variable a avec le caractère ‘a’ tant que la variable a est plus petite que la taille (dimension de celle de c)</w:t>
+        <w:ind w:left="2832"/>
+      </w:pPr>
+      <w:r>
+        <w:rPr>
+          <w:noProof/>
+          <w:lang w:eastAsia="fr-CH"/>
+        </w:rPr>
+        <mc:AlternateContent>
+          <mc:Choice Requires="wps">
+            <w:drawing>
+              <wp:anchor distT="45720" distB="45720" distL="114300" distR="114300" simplePos="0" relativeHeight="251663360" behindDoc="1" locked="0" layoutInCell="1" allowOverlap="1" wp14:anchorId="05555652" wp14:editId="35DD2EC1">
+                <wp:simplePos x="0" y="0"/>
+                <wp:positionH relativeFrom="column">
+                  <wp:posOffset>-102368</wp:posOffset>
+                </wp:positionH>
+                <wp:positionV relativeFrom="paragraph">
+                  <wp:posOffset>11430</wp:posOffset>
+                </wp:positionV>
+                <wp:extent cx="1509395" cy="1404620"/>
+                <wp:effectExtent l="0" t="0" r="0" b="0"/>
+                <wp:wrapTight wrapText="bothSides">
+                  <wp:wrapPolygon edited="0">
+                    <wp:start x="0" y="0"/>
+                    <wp:lineTo x="0" y="20947"/>
+                    <wp:lineTo x="21264" y="20947"/>
+                    <wp:lineTo x="21264" y="0"/>
+                    <wp:lineTo x="0" y="0"/>
+                  </wp:wrapPolygon>
+                </wp:wrapTight>
+                <wp:docPr id="217" name="Zone de texte 2"/>
+                <wp:cNvGraphicFramePr>
+                  <a:graphicFrameLocks xmlns:a="http://schemas.openxmlformats.org/drawingml/2006/main"/>
+                </wp:cNvGraphicFramePr>
+                <a:graphic xmlns:a="http://schemas.openxmlformats.org/drawingml/2006/main">
+                  <a:graphicData uri="http://schemas.microsoft.com/office/word/2010/wordprocessingShape">
+                    <wps:wsp>
+                      <wps:cNvSpPr txBox="1">
+                        <a:spLocks noChangeArrowheads="1"/>
+                      </wps:cNvSpPr>
+                      <wps:spPr bwMode="auto">
+                        <a:xfrm>
+                          <a:off x="0" y="0"/>
+                          <a:ext cx="1509395" cy="1404620"/>
+                        </a:xfrm>
+                        <a:prstGeom prst="rect">
+                          <a:avLst/>
+                        </a:prstGeom>
+                        <a:solidFill>
+                          <a:srgbClr val="FFFFFF"/>
+                        </a:solidFill>
+                        <a:ln w="9525">
+                          <a:noFill/>
+                          <a:miter lim="800000"/>
+                          <a:headEnd/>
+                          <a:tailEnd/>
+                        </a:ln>
+                      </wps:spPr>
+                      <wps:txbx>
+                        <w:txbxContent>
+                          <w:p>
+                            <w:pPr>
+                              <w:pStyle w:val="PrformatHTML"/>
+                              <w:shd w:val="clear" w:color="auto" w:fill="FFFFFF"/>
+                              <w:rPr>
+                                <w:rFonts w:asciiTheme="minorHAnsi" w:hAnsiTheme="minorHAnsi"/>
+                                <w:color w:val="000000"/>
+                                <w:sz w:val="22"/>
+                                <w:szCs w:val="22"/>
+                                <w:lang w:val="de-CH"/>
+                              </w:rPr>
+                            </w:pPr>
+                            <w:r>
+                              <w:rPr>
+                                <w:rFonts w:asciiTheme="minorHAnsi" w:hAnsiTheme="minorHAnsi"/>
+                                <w:color w:val="000000"/>
+                                <w:sz w:val="22"/>
+                                <w:szCs w:val="22"/>
+                                <w:lang w:val="de-CH"/>
+                              </w:rPr>
+                              <w:t>for(def=0; def&lt;2;1)</w:t>
+                            </w:r>
+                            <w:r>
+                              <w:rPr>
+                                <w:rFonts w:asciiTheme="minorHAnsi" w:hAnsiTheme="minorHAnsi"/>
+                                <w:color w:val="000000"/>
+                                <w:sz w:val="22"/>
+                                <w:szCs w:val="22"/>
+                                <w:lang w:val="de-CH"/>
+                              </w:rPr>
+                              <w:br/>
+                              <w:t>{</w:t>
+                            </w:r>
+                            <w:r>
+                              <w:rPr>
+                                <w:rFonts w:asciiTheme="minorHAnsi" w:hAnsiTheme="minorHAnsi"/>
+                                <w:color w:val="000000"/>
+                                <w:sz w:val="22"/>
+                                <w:szCs w:val="22"/>
+                                <w:lang w:val="de-CH"/>
+                              </w:rPr>
+                              <w:br/>
+                              <w:t xml:space="preserve">    line 'd'+'c'</w:t>
+                            </w:r>
+                            <w:r>
+                              <w:rPr>
+                                <w:rFonts w:asciiTheme="minorHAnsi" w:hAnsiTheme="minorHAnsi"/>
+                                <w:color w:val="000000"/>
+                                <w:sz w:val="22"/>
+                                <w:szCs w:val="22"/>
+                                <w:lang w:val="de-CH"/>
+                              </w:rPr>
+                              <w:br/>
+                              <w:t>}</w:t>
+                            </w:r>
+                          </w:p>
+                          <w:p>
+                            <w:pPr>
+                              <w:rPr>
+                                <w:lang w:val="de-CH"/>
+                              </w:rPr>
+                            </w:pPr>
+                          </w:p>
+                        </w:txbxContent>
+                      </wps:txbx>
+                      <wps:bodyPr rot="0" vert="horz" wrap="square" lIns="91440" tIns="45720" rIns="91440" bIns="45720" anchor="t" anchorCtr="0">
+                        <a:spAutoFit/>
+                      </wps:bodyPr>
+                    </wps:wsp>
+                  </a:graphicData>
+                </a:graphic>
+                <wp14:sizeRelH relativeFrom="margin">
+                  <wp14:pctWidth>0</wp14:pctWidth>
+                </wp14:sizeRelH>
+                <wp14:sizeRelV relativeFrom="margin">
+                  <wp14:pctHeight>20000</wp14:pctHeight>
+                </wp14:sizeRelV>
+              </wp:anchor>
+            </w:drawing>
+          </mc:Choice>
+          <mc:Fallback>
+            <w:pict>
+              <v:shapetype w14:anchorId="05555652" id="_x0000_t202" coordsize="21600,21600" o:spt="202" path="m,l,21600r21600,l21600,xe">
+                <v:stroke joinstyle="miter"/>
+                <v:path gradientshapeok="t" o:connecttype="rect"/>
+              </v:shapetype>
+              <v:shape id="Zone de texte 2" o:spid="_x0000_s1026" type="#_x0000_t202" style="position:absolute;left:0;text-align:left;margin-left:-8.05pt;margin-top:.9pt;width:118.85pt;height:110.6pt;z-index:-251653120;visibility:visible;mso-wrap-style:square;mso-width-percent:0;mso-height-percent:200;mso-wrap-distance-left:9pt;mso-wrap-distance-top:3.6pt;mso-wrap-distance-right:9pt;mso-wrap-distance-bottom:3.6pt;mso-position-horizontal:absolute;mso-position-horizontal-relative:text;mso-position-vertical:absolute;mso-position-vertical-relative:text;mso-width-percent:0;mso-height-percent:200;mso-width-relative:margin;mso-height-relative:margin;v-text-anchor:top" o:gfxdata="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" stroked="f">
+                <v:textbox style="mso-fit-shape-to-text:t">
+                  <w:txbxContent>
+                    <w:p>
+                      <w:pPr>
+                        <w:pStyle w:val="PrformatHTML"/>
+                        <w:shd w:val="clear" w:color="auto" w:fill="FFFFFF"/>
+                        <w:rPr>
+                          <w:rFonts w:asciiTheme="minorHAnsi" w:hAnsiTheme="minorHAnsi"/>
+                          <w:color w:val="000000"/>
+                          <w:sz w:val="22"/>
+                          <w:szCs w:val="22"/>
+                          <w:lang w:val="de-CH"/>
+                        </w:rPr>
+                      </w:pPr>
+                      <w:r>
+                        <w:rPr>
+                          <w:rFonts w:asciiTheme="minorHAnsi" w:hAnsiTheme="minorHAnsi"/>
+                          <w:color w:val="000000"/>
+                          <w:sz w:val="22"/>
+                          <w:szCs w:val="22"/>
+                          <w:lang w:val="de-CH"/>
+                        </w:rPr>
+                        <w:t>for(def=0; def&lt;2;1)</w:t>
+                      </w:r>
+                      <w:r>
+                        <w:rPr>
+                          <w:rFonts w:asciiTheme="minorHAnsi" w:hAnsiTheme="minorHAnsi"/>
+                          <w:color w:val="000000"/>
+                          <w:sz w:val="22"/>
+                          <w:szCs w:val="22"/>
+                          <w:lang w:val="de-CH"/>
+                        </w:rPr>
+                        <w:br/>
+                        <w:t>{</w:t>
+                      </w:r>
+                      <w:r>
+                        <w:rPr>
+                          <w:rFonts w:asciiTheme="minorHAnsi" w:hAnsiTheme="minorHAnsi"/>
+                          <w:color w:val="000000"/>
+                          <w:sz w:val="22"/>
+                          <w:szCs w:val="22"/>
+                          <w:lang w:val="de-CH"/>
+                        </w:rPr>
+                        <w:br/>
+                        <w:t xml:space="preserve">    line 'd'+'c'</w:t>
+                      </w:r>
+                      <w:r>
+                        <w:rPr>
+                          <w:rFonts w:asciiTheme="minorHAnsi" w:hAnsiTheme="minorHAnsi"/>
+                          <w:color w:val="000000"/>
+                          <w:sz w:val="22"/>
+                          <w:szCs w:val="22"/>
+                          <w:lang w:val="de-CH"/>
+                        </w:rPr>
+                        <w:br/>
+                        <w:t>}</w:t>
+                      </w:r>
+                    </w:p>
+                    <w:p>
+                      <w:pPr>
+                        <w:rPr>
+                          <w:lang w:val="de-CH"/>
+                        </w:rPr>
+                      </w:pPr>
+                    </w:p>
+                  </w:txbxContent>
+                </v:textbox>
+                <w10:wrap type="tight"/>
+              </v:shape>
+            </w:pict>
+          </mc:Fallback>
+        </mc:AlternateContent>
+      </w:r>
+      <w:r>
+        <w:t xml:space="preserve">// </w:t>
+      </w:r>
+      <w:r>
+        <w:t>Par pas de 1, tant que def est plus petit que 2, on affiche ‘d’ + ‘c’</w:t>
       </w:r>
     </w:p>
     <w:p>
@@ -1396,7 +1685,7 @@
 </file>
 
 <file path=word/endnotes.xml><?xml version="1.0" encoding="utf-8"?>
-<w:endnotes xmlns:wpc="http://schemas.microsoft.com/office/word/2010/wordprocessingCanvas" xmlns:mc="http://schemas.openxmlformats.org/markup-compatibility/2006" xmlns:o="urn:schemas-microsoft-com:office:office" xmlns:r="http://schemas.openxmlformats.org/officeDocument/2006/relationships" xmlns:m="http://schemas.openxmlformats.org/officeDocument/2006/math" xmlns:v="urn:schemas-microsoft-com:vml" xmlns:wp14="http://schemas.microsoft.com/office/word/2010/wordprocessingDrawing" xmlns:wp="http://schemas.openxmlformats.org/drawingml/2006/wordprocessingDrawing" xmlns:w10="urn:schemas-microsoft-com:office:word" xmlns:w="http://schemas.openxmlformats.org/wordprocessingml/2006/main" xmlns:w14="http://schemas.microsoft.com/office/word/2010/wordml" xmlns:w15="http://schemas.microsoft.com/office/word/2012/wordml" xmlns:wpg="http://schemas.microsoft.com/office/word/2010/wordprocessingGroup" xmlns:wpi="http://schemas.microsoft.com/office/word/2010/wordprocessingInk" xmlns:wne="http://schemas.microsoft.com/office/word/2006/wordml" xmlns:wps="http://schemas.microsoft.com/office/word/2010/wordprocessingShape" mc:Ignorable="w14 w15 wp14">
+<w:endnotes xmlns:wpc="http://schemas.microsoft.com/office/word/2010/wordprocessingCanvas" xmlns:cx="http://schemas.microsoft.com/office/drawing/2014/chartex" xmlns:cx1="http://schemas.microsoft.com/office/drawing/2015/9/8/chartex" xmlns:cx2="http://schemas.microsoft.com/office/drawing/2015/10/21/chartex" xmlns:mc="http://schemas.openxmlformats.org/markup-compatibility/2006" xmlns:o="urn:schemas-microsoft-com:office:office" xmlns:r="http://schemas.openxmlformats.org/officeDocument/2006/relationships" xmlns:m="http://schemas.openxmlformats.org/officeDocument/2006/math" xmlns:v="urn:schemas-microsoft-com:vml" xmlns:wp14="http://schemas.microsoft.com/office/word/2010/wordprocessingDrawing" xmlns:wp="http://schemas.openxmlformats.org/drawingml/2006/wordprocessingDrawing" xmlns:w10="urn:schemas-microsoft-com:office:word" xmlns:w="http://schemas.openxmlformats.org/wordprocessingml/2006/main" xmlns:w14="http://schemas.microsoft.com/office/word/2010/wordml" xmlns:w15="http://schemas.microsoft.com/office/word/2012/wordml" xmlns:w16se="http://schemas.microsoft.com/office/word/2015/wordml/symex" xmlns:wpg="http://schemas.microsoft.com/office/word/2010/wordprocessingGroup" xmlns:wpi="http://schemas.microsoft.com/office/word/2010/wordprocessingInk" xmlns:wne="http://schemas.microsoft.com/office/word/2006/wordml" xmlns:wps="http://schemas.microsoft.com/office/word/2010/wordprocessingShape" mc:Ignorable="w14 w15 w16se wp14">
   <w:endnote w:type="separator" w:id="-1">
     <w:p>
       <w:pPr>
@@ -1421,7 +1710,7 @@
 </file>
 
 <file path=word/footer1.xml><?xml version="1.0" encoding="utf-8"?>
-<w:ftr xmlns:wpc="http://schemas.microsoft.com/office/word/2010/wordprocessingCanvas" xmlns:mc="http://schemas.openxmlformats.org/markup-compatibility/2006" xmlns:o="urn:schemas-microsoft-com:office:office" xmlns:r="http://schemas.openxmlformats.org/officeDocument/2006/relationships" xmlns:m="http://schemas.openxmlformats.org/officeDocument/2006/math" xmlns:v="urn:schemas-microsoft-com:vml" xmlns:wp14="http://schemas.microsoft.com/office/word/2010/wordprocessingDrawing" xmlns:wp="http://schemas.openxmlformats.org/drawingml/2006/wordprocessingDrawing" xmlns:w10="urn:schemas-microsoft-com:office:word" xmlns:w="http://schemas.openxmlformats.org/wordprocessingml/2006/main" xmlns:w14="http://schemas.microsoft.com/office/word/2010/wordml" xmlns:w15="http://schemas.microsoft.com/office/word/2012/wordml" xmlns:wpg="http://schemas.microsoft.com/office/word/2010/wordprocessingGroup" xmlns:wpi="http://schemas.microsoft.com/office/word/2010/wordprocessingInk" xmlns:wne="http://schemas.microsoft.com/office/word/2006/wordml" xmlns:wps="http://schemas.microsoft.com/office/word/2010/wordprocessingShape" mc:Ignorable="w14 w15 wp14">
+<w:ftr xmlns:wpc="http://schemas.microsoft.com/office/word/2010/wordprocessingCanvas" xmlns:cx="http://schemas.microsoft.com/office/drawing/2014/chartex" xmlns:cx1="http://schemas.microsoft.com/office/drawing/2015/9/8/chartex" xmlns:cx2="http://schemas.microsoft.com/office/drawing/2015/10/21/chartex" xmlns:mc="http://schemas.openxmlformats.org/markup-compatibility/2006" xmlns:o="urn:schemas-microsoft-com:office:office" xmlns:r="http://schemas.openxmlformats.org/officeDocument/2006/relationships" xmlns:m="http://schemas.openxmlformats.org/officeDocument/2006/math" xmlns:v="urn:schemas-microsoft-com:vml" xmlns:wp14="http://schemas.microsoft.com/office/word/2010/wordprocessingDrawing" xmlns:wp="http://schemas.openxmlformats.org/drawingml/2006/wordprocessingDrawing" xmlns:w10="urn:schemas-microsoft-com:office:word" xmlns:w="http://schemas.openxmlformats.org/wordprocessingml/2006/main" xmlns:w14="http://schemas.microsoft.com/office/word/2010/wordml" xmlns:w15="http://schemas.microsoft.com/office/word/2012/wordml" xmlns:w16se="http://schemas.microsoft.com/office/word/2015/wordml/symex" xmlns:wpg="http://schemas.microsoft.com/office/word/2010/wordprocessingGroup" xmlns:wpi="http://schemas.microsoft.com/office/word/2010/wordprocessingInk" xmlns:wne="http://schemas.microsoft.com/office/word/2006/wordml" xmlns:wps="http://schemas.microsoft.com/office/word/2010/wordprocessingShape" mc:Ignorable="w14 w15 w16se wp14">
   <w:p>
     <w:pPr>
       <w:pStyle w:val="Pieddepage"/>
@@ -1434,7 +1723,7 @@
 </file>
 
 <file path=word/footnotes.xml><?xml version="1.0" encoding="utf-8"?>
-<w:footnotes xmlns:wpc="http://schemas.microsoft.com/office/word/2010/wordprocessingCanvas" xmlns:mc="http://schemas.openxmlformats.org/markup-compatibility/2006" xmlns:o="urn:schemas-microsoft-com:office:office" xmlns:r="http://schemas.openxmlformats.org/officeDocument/2006/relationships" xmlns:m="http://schemas.openxmlformats.org/officeDocument/2006/math" xmlns:v="urn:schemas-microsoft-com:vml" xmlns:wp14="http://schemas.microsoft.com/office/word/2010/wordprocessingDrawing" xmlns:wp="http://schemas.openxmlformats.org/drawingml/2006/wordprocessingDrawing" xmlns:w10="urn:schemas-microsoft-com:office:word" xmlns:w="http://schemas.openxmlformats.org/wordprocessingml/2006/main" xmlns:w14="http://schemas.microsoft.com/office/word/2010/wordml" xmlns:w15="http://schemas.microsoft.com/office/word/2012/wordml" xmlns:wpg="http://schemas.microsoft.com/office/word/2010/wordprocessingGroup" xmlns:wpi="http://schemas.microsoft.com/office/word/2010/wordprocessingInk" xmlns:wne="http://schemas.microsoft.com/office/word/2006/wordml" xmlns:wps="http://schemas.microsoft.com/office/word/2010/wordprocessingShape" mc:Ignorable="w14 w15 wp14">
+<w:footnotes xmlns:wpc="http://schemas.microsoft.com/office/word/2010/wordprocessingCanvas" xmlns:cx="http://schemas.microsoft.com/office/drawing/2014/chartex" xmlns:cx1="http://schemas.microsoft.com/office/drawing/2015/9/8/chartex" xmlns:cx2="http://schemas.microsoft.com/office/drawing/2015/10/21/chartex" xmlns:mc="http://schemas.openxmlformats.org/markup-compatibility/2006" xmlns:o="urn:schemas-microsoft-com:office:office" xmlns:r="http://schemas.openxmlformats.org/officeDocument/2006/relationships" xmlns:m="http://schemas.openxmlformats.org/officeDocument/2006/math" xmlns:v="urn:schemas-microsoft-com:vml" xmlns:wp14="http://schemas.microsoft.com/office/word/2010/wordprocessingDrawing" xmlns:wp="http://schemas.openxmlformats.org/drawingml/2006/wordprocessingDrawing" xmlns:w10="urn:schemas-microsoft-com:office:word" xmlns:w="http://schemas.openxmlformats.org/wordprocessingml/2006/main" xmlns:w14="http://schemas.microsoft.com/office/word/2010/wordml" xmlns:w15="http://schemas.microsoft.com/office/word/2012/wordml" xmlns:w16se="http://schemas.microsoft.com/office/word/2015/wordml/symex" xmlns:wpg="http://schemas.microsoft.com/office/word/2010/wordprocessingGroup" xmlns:wpi="http://schemas.microsoft.com/office/word/2010/wordprocessingInk" xmlns:wne="http://schemas.microsoft.com/office/word/2006/wordml" xmlns:wps="http://schemas.microsoft.com/office/word/2010/wordprocessingShape" mc:Ignorable="w14 w15 w16se wp14">
   <w:footnote w:type="separator" w:id="-1">
     <w:p>
       <w:pPr>
@@ -1459,7 +1748,7 @@
 </file>
 
 <file path=word/header1.xml><?xml version="1.0" encoding="utf-8"?>
-<w:hdr xmlns:wpc="http://schemas.microsoft.com/office/word/2010/wordprocessingCanvas" xmlns:mc="http://schemas.openxmlformats.org/markup-compatibility/2006" xmlns:o="urn:schemas-microsoft-com:office:office" xmlns:r="http://schemas.openxmlformats.org/officeDocument/2006/relationships" xmlns:m="http://schemas.openxmlformats.org/officeDocument/2006/math" xmlns:v="urn:schemas-microsoft-com:vml" xmlns:wp14="http://schemas.microsoft.com/office/word/2010/wordprocessingDrawing" xmlns:wp="http://schemas.openxmlformats.org/drawingml/2006/wordprocessingDrawing" xmlns:w10="urn:schemas-microsoft-com:office:word" xmlns:w="http://schemas.openxmlformats.org/wordprocessingml/2006/main" xmlns:w14="http://schemas.microsoft.com/office/word/2010/wordml" xmlns:w15="http://schemas.microsoft.com/office/word/2012/wordml" xmlns:wpg="http://schemas.microsoft.com/office/word/2010/wordprocessingGroup" xmlns:wpi="http://schemas.microsoft.com/office/word/2010/wordprocessingInk" xmlns:wne="http://schemas.microsoft.com/office/word/2006/wordml" xmlns:wps="http://schemas.microsoft.com/office/word/2010/wordprocessingShape" mc:Ignorable="w14 w15 wp14">
+<w:hdr xmlns:wpc="http://schemas.microsoft.com/office/word/2010/wordprocessingCanvas" xmlns:cx="http://schemas.microsoft.com/office/drawing/2014/chartex" xmlns:cx1="http://schemas.microsoft.com/office/drawing/2015/9/8/chartex" xmlns:cx2="http://schemas.microsoft.com/office/drawing/2015/10/21/chartex" xmlns:mc="http://schemas.openxmlformats.org/markup-compatibility/2006" xmlns:o="urn:schemas-microsoft-com:office:office" xmlns:r="http://schemas.openxmlformats.org/officeDocument/2006/relationships" xmlns:m="http://schemas.openxmlformats.org/officeDocument/2006/math" xmlns:v="urn:schemas-microsoft-com:vml" xmlns:wp14="http://schemas.microsoft.com/office/word/2010/wordprocessingDrawing" xmlns:wp="http://schemas.openxmlformats.org/drawingml/2006/wordprocessingDrawing" xmlns:w10="urn:schemas-microsoft-com:office:word" xmlns:w="http://schemas.openxmlformats.org/wordprocessingml/2006/main" xmlns:w14="http://schemas.microsoft.com/office/word/2010/wordml" xmlns:w15="http://schemas.microsoft.com/office/word/2012/wordml" xmlns:w16se="http://schemas.microsoft.com/office/word/2015/wordml/symex" xmlns:wpg="http://schemas.microsoft.com/office/word/2010/wordprocessingGroup" xmlns:wpi="http://schemas.microsoft.com/office/word/2010/wordprocessingInk" xmlns:wne="http://schemas.microsoft.com/office/word/2006/wordml" xmlns:wps="http://schemas.microsoft.com/office/word/2010/wordprocessingShape" mc:Ignorable="w14 w15 w16se wp14">
   <w:p>
     <w:pPr>
       <w:autoSpaceDE w:val="0"/>
@@ -1568,7 +1857,7 @@
 </file>
 
 <file path=word/numbering.xml><?xml version="1.0" encoding="utf-8"?>
-<w:numbering xmlns:wpc="http://schemas.microsoft.com/office/word/2010/wordprocessingCanvas" xmlns:mc="http://schemas.openxmlformats.org/markup-compatibility/2006" xmlns:o="urn:schemas-microsoft-com:office:office" xmlns:r="http://schemas.openxmlformats.org/officeDocument/2006/relationships" xmlns:m="http://schemas.openxmlformats.org/officeDocument/2006/math" xmlns:v="urn:schemas-microsoft-com:vml" xmlns:wp14="http://schemas.microsoft.com/office/word/2010/wordprocessingDrawing" xmlns:wp="http://schemas.openxmlformats.org/drawingml/2006/wordprocessingDrawing" xmlns:w10="urn:schemas-microsoft-com:office:word" xmlns:w="http://schemas.openxmlformats.org/wordprocessingml/2006/main" xmlns:w14="http://schemas.microsoft.com/office/word/2010/wordml" xmlns:w15="http://schemas.microsoft.com/office/word/2012/wordml" xmlns:wpg="http://schemas.microsoft.com/office/word/2010/wordprocessingGroup" xmlns:wpi="http://schemas.microsoft.com/office/word/2010/wordprocessingInk" xmlns:wne="http://schemas.microsoft.com/office/word/2006/wordml" xmlns:wps="http://schemas.microsoft.com/office/word/2010/wordprocessingShape" mc:Ignorable="w14 w15 wp14">
+<w:numbering xmlns:wpc="http://schemas.microsoft.com/office/word/2010/wordprocessingCanvas" xmlns:cx="http://schemas.microsoft.com/office/drawing/2014/chartex" xmlns:cx1="http://schemas.microsoft.com/office/drawing/2015/9/8/chartex" xmlns:cx2="http://schemas.microsoft.com/office/drawing/2015/10/21/chartex" xmlns:mc="http://schemas.openxmlformats.org/markup-compatibility/2006" xmlns:o="urn:schemas-microsoft-com:office:office" xmlns:r="http://schemas.openxmlformats.org/officeDocument/2006/relationships" xmlns:m="http://schemas.openxmlformats.org/officeDocument/2006/math" xmlns:v="urn:schemas-microsoft-com:vml" xmlns:wp14="http://schemas.microsoft.com/office/word/2010/wordprocessingDrawing" xmlns:wp="http://schemas.openxmlformats.org/drawingml/2006/wordprocessingDrawing" xmlns:w10="urn:schemas-microsoft-com:office:word" xmlns:w="http://schemas.openxmlformats.org/wordprocessingml/2006/main" xmlns:w14="http://schemas.microsoft.com/office/word/2010/wordml" xmlns:w15="http://schemas.microsoft.com/office/word/2012/wordml" xmlns:w16se="http://schemas.microsoft.com/office/word/2015/wordml/symex" xmlns:wpg="http://schemas.microsoft.com/office/word/2010/wordprocessingGroup" xmlns:wpi="http://schemas.microsoft.com/office/word/2010/wordprocessingInk" xmlns:wne="http://schemas.microsoft.com/office/word/2006/wordml" xmlns:wps="http://schemas.microsoft.com/office/word/2010/wordprocessingShape" mc:Ignorable="w14 w15 w16se wp14">
   <w:abstractNum w:abstractNumId="0" w15:restartNumberingAfterBreak="0">
     <w:nsid w:val="1CC15F25"/>
     <w:multiLevelType w:val="hybridMultilevel"/>
@@ -2041,7 +2330,7 @@
 </file>
 
 <file path=word/styles.xml><?xml version="1.0" encoding="utf-8"?>
-<w:styles xmlns:mc="http://schemas.openxmlformats.org/markup-compatibility/2006" xmlns:r="http://schemas.openxmlformats.org/officeDocument/2006/relationships" xmlns:w="http://schemas.openxmlformats.org/wordprocessingml/2006/main" xmlns:w14="http://schemas.microsoft.com/office/word/2010/wordml" xmlns:w15="http://schemas.microsoft.com/office/word/2012/wordml" mc:Ignorable="w14 w15">
+<w:styles xmlns:mc="http://schemas.openxmlformats.org/markup-compatibility/2006" xmlns:r="http://schemas.openxmlformats.org/officeDocument/2006/relationships" xmlns:w="http://schemas.openxmlformats.org/wordprocessingml/2006/main" xmlns:w14="http://schemas.microsoft.com/office/word/2010/wordml" xmlns:w15="http://schemas.microsoft.com/office/word/2012/wordml" xmlns:w16se="http://schemas.microsoft.com/office/word/2015/wordml/symex" mc:Ignorable="w14 w15 w16se">
   <w:docDefaults>
     <w:rPrDefault>
       <w:rPr>
@@ -2057,7 +2346,7 @@
       </w:pPr>
     </w:pPrDefault>
   </w:docDefaults>
-  <w:latentStyles w:defLockedState="0" w:defUIPriority="99" w:defSemiHidden="0" w:defUnhideWhenUsed="0" w:defQFormat="0" w:count="371">
+  <w:latentStyles w:defLockedState="0" w:defUIPriority="99" w:defSemiHidden="0" w:defUnhideWhenUsed="0" w:defQFormat="0" w:count="372">
     <w:lsdException w:name="Normal" w:uiPriority="0" w:qFormat="1"/>
     <w:lsdException w:name="heading 1" w:uiPriority="9" w:qFormat="1"/>
     <w:lsdException w:name="heading 2" w:semiHidden="1" w:uiPriority="9" w:unhideWhenUsed="1" w:qFormat="1"/>
@@ -2429,6 +2718,7 @@
     <w:lsdException w:name="List Table 5 Dark Accent 6" w:uiPriority="50"/>
     <w:lsdException w:name="List Table 6 Colorful Accent 6" w:uiPriority="51"/>
     <w:lsdException w:name="List Table 7 Colorful Accent 6" w:uiPriority="52"/>
+    <w:lsdException w:name="Mention" w:semiHidden="1" w:unhideWhenUsed="1"/>
   </w:latentStyles>
   <w:style w:type="paragraph" w:default="1" w:styleId="Normal">
     <w:name w:val="Normal"/>
@@ -2515,6 +2805,56 @@
       <w:ind w:left="720"/>
       <w:contextualSpacing/>
     </w:pPr>
+  </w:style>
+  <w:style w:type="paragraph" w:styleId="PrformatHTML">
+    <w:name w:val="HTML Preformatted"/>
+    <w:basedOn w:val="Normal"/>
+    <w:link w:val="PrformatHTMLCar"/>
+    <w:uiPriority w:val="99"/>
+    <w:semiHidden/>
+    <w:unhideWhenUsed/>
+    <w:rsid w:val="00B15C2E"/>
+    <w:pPr>
+      <w:tabs>
+        <w:tab w:val="left" w:pos="916"/>
+        <w:tab w:val="left" w:pos="1832"/>
+        <w:tab w:val="left" w:pos="2748"/>
+        <w:tab w:val="left" w:pos="3664"/>
+        <w:tab w:val="left" w:pos="4580"/>
+        <w:tab w:val="left" w:pos="5496"/>
+        <w:tab w:val="left" w:pos="6412"/>
+        <w:tab w:val="left" w:pos="7328"/>
+        <w:tab w:val="left" w:pos="8244"/>
+        <w:tab w:val="left" w:pos="9160"/>
+        <w:tab w:val="left" w:pos="10076"/>
+        <w:tab w:val="left" w:pos="10992"/>
+        <w:tab w:val="left" w:pos="11908"/>
+        <w:tab w:val="left" w:pos="12824"/>
+        <w:tab w:val="left" w:pos="13740"/>
+        <w:tab w:val="left" w:pos="14656"/>
+      </w:tabs>
+      <w:spacing w:after="0" w:line="240" w:lineRule="auto"/>
+    </w:pPr>
+    <w:rPr>
+      <w:rFonts w:ascii="Courier New" w:eastAsia="Times New Roman" w:hAnsi="Courier New" w:cs="Courier New"/>
+      <w:sz w:val="20"/>
+      <w:szCs w:val="20"/>
+      <w:lang w:eastAsia="fr-CH"/>
+    </w:rPr>
+  </w:style>
+  <w:style w:type="character" w:customStyle="1" w:styleId="PrformatHTMLCar">
+    <w:name w:val="Préformaté HTML Car"/>
+    <w:basedOn w:val="Policepardfaut"/>
+    <w:link w:val="PrformatHTML"/>
+    <w:uiPriority w:val="99"/>
+    <w:semiHidden/>
+    <w:rsid w:val="00B15C2E"/>
+    <w:rPr>
+      <w:rFonts w:ascii="Courier New" w:eastAsia="Times New Roman" w:hAnsi="Courier New" w:cs="Courier New"/>
+      <w:sz w:val="20"/>
+      <w:szCs w:val="20"/>
+      <w:lang w:eastAsia="fr-CH"/>
+    </w:rPr>
   </w:style>
 </w:styles>
 </file>

</xml_diff>